<commit_message>
Subiendo mi proyecto a GitHub
</commit_message>
<xml_diff>
--- a/plantilla.docx
+++ b/plantilla.docx
@@ -10,12 +10,8 @@
       </w:pPr>
     </w:p>
     <w:sectPr>
-      <w:headerReference w:type="even" r:id="rId6"/>
-      <w:headerReference w:type="default" r:id="rId7"/>
-      <w:footerReference w:type="even" r:id="rId8"/>
-      <w:footerReference w:type="default" r:id="rId9"/>
-      <w:headerReference w:type="first" r:id="rId10"/>
-      <w:footerReference w:type="first" r:id="rId11"/>
+      <w:headerReference w:type="default" r:id="rId6"/>
+      <w:footerReference w:type="default" r:id="rId7"/>
       <w:pgSz w:w="12240" w:h="15840"/>
       <w:pgMar w:top="1440" w:right="1440" w:bottom="1440" w:left="1440" w:header="708" w:footer="708" w:gutter="0"/>
       <w:cols w:space="708"/>
@@ -56,26 +52,130 @@
     <w:pPr>
       <w:pStyle w:val="Piedepgina"/>
     </w:pPr>
-  </w:p>
-</w:ftr>
-</file>
-
-<file path=word/footer2.xml><?xml version="1.0" encoding="utf-8"?>
-<w:ftr xmlns:wpc="http://schemas.microsoft.com/office/word/2010/wordprocessingCanvas" xmlns:cx="http://schemas.microsoft.com/office/drawing/2014/chartex" xmlns:cx1="http://schemas.microsoft.com/office/drawing/2015/9/8/chartex" xmlns:cx2="http://schemas.microsoft.com/office/drawing/2015/10/21/chartex" xmlns:cx3="http://schemas.microsoft.com/office/drawing/2016/5/9/chartex" xmlns:cx4="http://schemas.microsoft.com/office/drawing/2016/5/10/chartex" xmlns:cx5="http://schemas.microsoft.com/office/drawing/2016/5/11/chartex" xmlns:cx6="http://schemas.microsoft.com/office/drawing/2016/5/12/chartex" xmlns:cx7="http://schemas.microsoft.com/office/drawing/2016/5/13/chartex" xmlns:cx8="http://schemas.microsoft.com/office/drawing/2016/5/14/chartex" xmlns:mc="http://schemas.openxmlformats.org/markup-compatibility/2006" xmlns:aink="http://schemas.microsoft.com/office/drawing/2016/ink" xmlns:am3d="http://schemas.microsoft.com/office/drawing/2017/model3d" xmlns:o="urn:schemas-microsoft-com:office:office" xmlns:oel="http://schemas.microsoft.com/office/2019/extlst" xmlns:r="http://schemas.openxmlformats.org/officeDocument/2006/relationships" xmlns:m="http://schemas.openxmlformats.org/officeDocument/2006/math" xmlns:v="urn:schemas-microsoft-com:vml" xmlns:wp14="http://schemas.microsoft.com/office/word/2010/wordprocessingDrawing" xmlns:wp="http://schemas.openxmlformats.org/drawingml/2006/wordprocessingDrawing" xmlns:w10="urn:schemas-microsoft-com:office:word" xmlns:w="http://schemas.openxmlformats.org/wordprocessingml/2006/main" xmlns:w14="http://schemas.microsoft.com/office/word/2010/wordml" xmlns:w15="http://schemas.microsoft.com/office/word/2012/wordml" xmlns:w16cex="http://schemas.microsoft.com/office/word/2018/wordml/cex" xmlns:w16cid="http://schemas.microsoft.com/office/word/2016/wordml/cid" xmlns:w16="http://schemas.microsoft.com/office/word/2018/wordml" xmlns:w16du="http://schemas.microsoft.com/office/word/2023/wordml/word16du" xmlns:w16sdtdh="http://schemas.microsoft.com/office/word/2020/wordml/sdtdatahash" xmlns:w16se="http://schemas.microsoft.com/office/word/2015/wordml/symex" xmlns:wpg="http://schemas.microsoft.com/office/word/2010/wordprocessingGroup" xmlns:wpi="http://schemas.microsoft.com/office/word/2010/wordprocessingInk" xmlns:wne="http://schemas.microsoft.com/office/word/2006/wordml" xmlns:wps="http://schemas.microsoft.com/office/word/2010/wordprocessingShape" mc:Ignorable="w14 w15 w16se w16cid w16 w16cex w16sdtdh w16du wp14">
-  <w:p>
-    <w:pPr>
-      <w:pStyle w:val="Piedepgina"/>
-    </w:pPr>
-  </w:p>
-</w:ftr>
-</file>
-
-<file path=word/footer3.xml><?xml version="1.0" encoding="utf-8"?>
-<w:ftr xmlns:wpc="http://schemas.microsoft.com/office/word/2010/wordprocessingCanvas" xmlns:cx="http://schemas.microsoft.com/office/drawing/2014/chartex" xmlns:cx1="http://schemas.microsoft.com/office/drawing/2015/9/8/chartex" xmlns:cx2="http://schemas.microsoft.com/office/drawing/2015/10/21/chartex" xmlns:cx3="http://schemas.microsoft.com/office/drawing/2016/5/9/chartex" xmlns:cx4="http://schemas.microsoft.com/office/drawing/2016/5/10/chartex" xmlns:cx5="http://schemas.microsoft.com/office/drawing/2016/5/11/chartex" xmlns:cx6="http://schemas.microsoft.com/office/drawing/2016/5/12/chartex" xmlns:cx7="http://schemas.microsoft.com/office/drawing/2016/5/13/chartex" xmlns:cx8="http://schemas.microsoft.com/office/drawing/2016/5/14/chartex" xmlns:mc="http://schemas.openxmlformats.org/markup-compatibility/2006" xmlns:aink="http://schemas.microsoft.com/office/drawing/2016/ink" xmlns:am3d="http://schemas.microsoft.com/office/drawing/2017/model3d" xmlns:o="urn:schemas-microsoft-com:office:office" xmlns:oel="http://schemas.microsoft.com/office/2019/extlst" xmlns:r="http://schemas.openxmlformats.org/officeDocument/2006/relationships" xmlns:m="http://schemas.openxmlformats.org/officeDocument/2006/math" xmlns:v="urn:schemas-microsoft-com:vml" xmlns:wp14="http://schemas.microsoft.com/office/word/2010/wordprocessingDrawing" xmlns:wp="http://schemas.openxmlformats.org/drawingml/2006/wordprocessingDrawing" xmlns:w10="urn:schemas-microsoft-com:office:word" xmlns:w="http://schemas.openxmlformats.org/wordprocessingml/2006/main" xmlns:w14="http://schemas.microsoft.com/office/word/2010/wordml" xmlns:w15="http://schemas.microsoft.com/office/word/2012/wordml" xmlns:w16cex="http://schemas.microsoft.com/office/word/2018/wordml/cex" xmlns:w16cid="http://schemas.microsoft.com/office/word/2016/wordml/cid" xmlns:w16="http://schemas.microsoft.com/office/word/2018/wordml" xmlns:w16du="http://schemas.microsoft.com/office/word/2023/wordml/word16du" xmlns:w16sdtdh="http://schemas.microsoft.com/office/word/2020/wordml/sdtdatahash" xmlns:w16se="http://schemas.microsoft.com/office/word/2015/wordml/symex" xmlns:wpg="http://schemas.microsoft.com/office/word/2010/wordprocessingGroup" xmlns:wpi="http://schemas.microsoft.com/office/word/2010/wordprocessingInk" xmlns:wne="http://schemas.microsoft.com/office/word/2006/wordml" xmlns:wps="http://schemas.microsoft.com/office/word/2010/wordprocessingShape" mc:Ignorable="w14 w15 w16se w16cid w16 w16cex w16sdtdh w16du wp14">
-  <w:p>
-    <w:pPr>
-      <w:pStyle w:val="Piedepgina"/>
-    </w:pPr>
+    <w:r>
+      <w:rPr>
+        <w:noProof/>
+        <w:bdr w:val="none" w:sz="0" w:space="0" w:color="auto" w:frame="1"/>
+      </w:rPr>
+      <w:drawing>
+        <wp:anchor distT="0" distB="0" distL="114300" distR="114300" simplePos="0" relativeHeight="251661312" behindDoc="0" locked="0" layoutInCell="1" allowOverlap="1" wp14:anchorId="25270687" wp14:editId="6FA06D56">
+          <wp:simplePos x="0" y="0"/>
+          <wp:positionH relativeFrom="column">
+            <wp:posOffset>4298950</wp:posOffset>
+          </wp:positionH>
+          <wp:positionV relativeFrom="paragraph">
+            <wp:posOffset>-158750</wp:posOffset>
+          </wp:positionV>
+          <wp:extent cx="1022350" cy="666750"/>
+          <wp:effectExtent l="0" t="0" r="0" b="0"/>
+          <wp:wrapSquare wrapText="bothSides"/>
+          <wp:docPr id="499902016" name="Imagen 2" descr="Texto&#10;&#10;Descripción generada automáticamente"/>
+          <wp:cNvGraphicFramePr>
+            <a:graphicFrameLocks xmlns:a="http://schemas.openxmlformats.org/drawingml/2006/main" noChangeAspect="1"/>
+          </wp:cNvGraphicFramePr>
+          <a:graphic xmlns:a="http://schemas.openxmlformats.org/drawingml/2006/main">
+            <a:graphicData uri="http://schemas.openxmlformats.org/drawingml/2006/picture">
+              <pic:pic xmlns:pic="http://schemas.openxmlformats.org/drawingml/2006/picture">
+                <pic:nvPicPr>
+                  <pic:cNvPr id="499902016" name="Imagen 2" descr="Texto&#10;&#10;Descripción generada automáticamente"/>
+                  <pic:cNvPicPr>
+                    <a:picLocks noChangeAspect="1" noChangeArrowheads="1"/>
+                  </pic:cNvPicPr>
+                </pic:nvPicPr>
+                <pic:blipFill>
+                  <a:blip r:embed="rId1">
+                    <a:extLst>
+                      <a:ext uri="{28A0092B-C50C-407E-A947-70E740481C1C}">
+                        <a14:useLocalDpi xmlns:a14="http://schemas.microsoft.com/office/drawing/2010/main" val="0"/>
+                      </a:ext>
+                    </a:extLst>
+                  </a:blip>
+                  <a:srcRect/>
+                  <a:stretch>
+                    <a:fillRect/>
+                  </a:stretch>
+                </pic:blipFill>
+                <pic:spPr bwMode="auto">
+                  <a:xfrm>
+                    <a:off x="0" y="0"/>
+                    <a:ext cx="1022350" cy="666750"/>
+                  </a:xfrm>
+                  <a:prstGeom prst="rect">
+                    <a:avLst/>
+                  </a:prstGeom>
+                  <a:noFill/>
+                  <a:ln>
+                    <a:noFill/>
+                  </a:ln>
+                </pic:spPr>
+              </pic:pic>
+            </a:graphicData>
+          </a:graphic>
+        </wp:anchor>
+      </w:drawing>
+    </w:r>
+    <w:r>
+      <w:rPr>
+        <w:noProof/>
+        <w:bdr w:val="none" w:sz="0" w:space="0" w:color="auto" w:frame="1"/>
+      </w:rPr>
+      <w:drawing>
+        <wp:anchor distT="0" distB="0" distL="114300" distR="114300" simplePos="0" relativeHeight="251662336" behindDoc="0" locked="0" layoutInCell="1" allowOverlap="1" wp14:anchorId="52AA3BE1" wp14:editId="36477D58">
+          <wp:simplePos x="0" y="0"/>
+          <wp:positionH relativeFrom="column">
+            <wp:posOffset>5264150</wp:posOffset>
+          </wp:positionH>
+          <wp:positionV relativeFrom="paragraph">
+            <wp:posOffset>-215900</wp:posOffset>
+          </wp:positionV>
+          <wp:extent cx="1428750" cy="768350"/>
+          <wp:effectExtent l="0" t="0" r="0" b="0"/>
+          <wp:wrapSquare wrapText="bothSides"/>
+          <wp:docPr id="771525729" name="Imagen 3" descr="Imagen que contiene Forma&#10;&#10;Descripción generada automáticamente"/>
+          <wp:cNvGraphicFramePr>
+            <a:graphicFrameLocks xmlns:a="http://schemas.openxmlformats.org/drawingml/2006/main" noChangeAspect="1"/>
+          </wp:cNvGraphicFramePr>
+          <a:graphic xmlns:a="http://schemas.openxmlformats.org/drawingml/2006/main">
+            <a:graphicData uri="http://schemas.openxmlformats.org/drawingml/2006/picture">
+              <pic:pic xmlns:pic="http://schemas.openxmlformats.org/drawingml/2006/picture">
+                <pic:nvPicPr>
+                  <pic:cNvPr id="771525729" name="Imagen 3" descr="Imagen que contiene Forma&#10;&#10;Descripción generada automáticamente"/>
+                  <pic:cNvPicPr>
+                    <a:picLocks noChangeAspect="1" noChangeArrowheads="1"/>
+                  </pic:cNvPicPr>
+                </pic:nvPicPr>
+                <pic:blipFill>
+                  <a:blip r:embed="rId2">
+                    <a:extLst>
+                      <a:ext uri="{28A0092B-C50C-407E-A947-70E740481C1C}">
+                        <a14:useLocalDpi xmlns:a14="http://schemas.microsoft.com/office/drawing/2010/main" val="0"/>
+                      </a:ext>
+                    </a:extLst>
+                  </a:blip>
+                  <a:srcRect/>
+                  <a:stretch>
+                    <a:fillRect/>
+                  </a:stretch>
+                </pic:blipFill>
+                <pic:spPr bwMode="auto">
+                  <a:xfrm>
+                    <a:off x="0" y="0"/>
+                    <a:ext cx="1428750" cy="768350"/>
+                  </a:xfrm>
+                  <a:prstGeom prst="rect">
+                    <a:avLst/>
+                  </a:prstGeom>
+                  <a:noFill/>
+                  <a:ln>
+                    <a:noFill/>
+                  </a:ln>
+                </pic:spPr>
+              </pic:pic>
+            </a:graphicData>
+          </a:graphic>
+        </wp:anchor>
+      </w:drawing>
+    </w:r>
   </w:p>
 </w:ftr>
 </file>
@@ -110,16 +210,6 @@
   <w:p>
     <w:pPr>
       <w:pStyle w:val="Encabezado"/>
-    </w:pPr>
-  </w:p>
-</w:hdr>
-</file>
-
-<file path=word/header2.xml><?xml version="1.0" encoding="utf-8"?>
-<w:hdr xmlns:wpc="http://schemas.microsoft.com/office/word/2010/wordprocessingCanvas" xmlns:cx="http://schemas.microsoft.com/office/drawing/2014/chartex" xmlns:cx1="http://schemas.microsoft.com/office/drawing/2015/9/8/chartex" xmlns:cx2="http://schemas.microsoft.com/office/drawing/2015/10/21/chartex" xmlns:cx3="http://schemas.microsoft.com/office/drawing/2016/5/9/chartex" xmlns:cx4="http://schemas.microsoft.com/office/drawing/2016/5/10/chartex" xmlns:cx5="http://schemas.microsoft.com/office/drawing/2016/5/11/chartex" xmlns:cx6="http://schemas.microsoft.com/office/drawing/2016/5/12/chartex" xmlns:cx7="http://schemas.microsoft.com/office/drawing/2016/5/13/chartex" xmlns:cx8="http://schemas.microsoft.com/office/drawing/2016/5/14/chartex" xmlns:mc="http://schemas.openxmlformats.org/markup-compatibility/2006" xmlns:aink="http://schemas.microsoft.com/office/drawing/2016/ink" xmlns:am3d="http://schemas.microsoft.com/office/drawing/2017/model3d" xmlns:o="urn:schemas-microsoft-com:office:office" xmlns:oel="http://schemas.microsoft.com/office/2019/extlst" xmlns:r="http://schemas.openxmlformats.org/officeDocument/2006/relationships" xmlns:m="http://schemas.openxmlformats.org/officeDocument/2006/math" xmlns:v="urn:schemas-microsoft-com:vml" xmlns:wp14="http://schemas.microsoft.com/office/word/2010/wordprocessingDrawing" xmlns:wp="http://schemas.openxmlformats.org/drawingml/2006/wordprocessingDrawing" xmlns:w10="urn:schemas-microsoft-com:office:word" xmlns:w="http://schemas.openxmlformats.org/wordprocessingml/2006/main" xmlns:w14="http://schemas.microsoft.com/office/word/2010/wordml" xmlns:w15="http://schemas.microsoft.com/office/word/2012/wordml" xmlns:w16cex="http://schemas.microsoft.com/office/word/2018/wordml/cex" xmlns:w16cid="http://schemas.microsoft.com/office/word/2016/wordml/cid" xmlns:w16="http://schemas.microsoft.com/office/word/2018/wordml" xmlns:w16du="http://schemas.microsoft.com/office/word/2023/wordml/word16du" xmlns:w16sdtdh="http://schemas.microsoft.com/office/word/2020/wordml/sdtdatahash" xmlns:w16se="http://schemas.microsoft.com/office/word/2015/wordml/symex" xmlns:wpg="http://schemas.microsoft.com/office/word/2010/wordprocessingGroup" xmlns:wpi="http://schemas.microsoft.com/office/word/2010/wordprocessingInk" xmlns:wne="http://schemas.microsoft.com/office/word/2006/wordml" xmlns:wps="http://schemas.microsoft.com/office/word/2010/wordprocessingShape" mc:Ignorable="w14 w15 w16se w16cid w16 w16cex w16sdtdh w16du wp14">
-  <w:p>
-    <w:pPr>
-      <w:pStyle w:val="Encabezado"/>
       <w:rPr>
         <w:b/>
         <w:bCs/>
@@ -127,22 +217,23 @@
     </w:pPr>
     <w:r>
       <w:rPr>
+        <w:b/>
+        <w:bCs/>
         <w:noProof/>
-        <w:bdr w:val="none" w:sz="0" w:space="0" w:color="auto" w:frame="1"/>
       </w:rPr>
       <w:drawing>
-        <wp:anchor distT="0" distB="0" distL="114300" distR="114300" simplePos="0" relativeHeight="251658240" behindDoc="0" locked="0" layoutInCell="1" allowOverlap="1" wp14:anchorId="7F8B6733" wp14:editId="052D51AF">
+        <wp:anchor distT="0" distB="0" distL="114300" distR="114300" simplePos="0" relativeHeight="251659264" behindDoc="0" locked="0" layoutInCell="1" allowOverlap="1" wp14:anchorId="26C3E593" wp14:editId="7391DFFC">
           <wp:simplePos x="0" y="0"/>
-          <wp:positionH relativeFrom="page">
-            <wp:posOffset>180975</wp:posOffset>
+          <wp:positionH relativeFrom="column">
+            <wp:posOffset>-800100</wp:posOffset>
           </wp:positionH>
           <wp:positionV relativeFrom="paragraph">
-            <wp:posOffset>-320675</wp:posOffset>
+            <wp:posOffset>-337185</wp:posOffset>
           </wp:positionV>
-          <wp:extent cx="3792855" cy="370840"/>
+          <wp:extent cx="4038600" cy="400840"/>
           <wp:effectExtent l="0" t="0" r="0" b="0"/>
           <wp:wrapSquare wrapText="bothSides"/>
-          <wp:docPr id="1381308320" name="Imagen 1"/>
+          <wp:docPr id="1255337238" name="Imagen 1"/>
           <wp:cNvGraphicFramePr>
             <a:graphicFrameLocks xmlns:a="http://schemas.openxmlformats.org/drawingml/2006/main" noChangeAspect="1"/>
           </wp:cNvGraphicFramePr>
@@ -150,10 +241,8 @@
             <a:graphicData uri="http://schemas.openxmlformats.org/drawingml/2006/picture">
               <pic:pic xmlns:pic="http://schemas.openxmlformats.org/drawingml/2006/picture">
                 <pic:nvPicPr>
-                  <pic:cNvPr id="0" name="Picture 1"/>
-                  <pic:cNvPicPr>
-                    <a:picLocks noChangeAspect="1" noChangeArrowheads="1"/>
-                  </pic:cNvPicPr>
+                  <pic:cNvPr id="1255337238" name="Imagen 1255337238"/>
+                  <pic:cNvPicPr/>
                 </pic:nvPicPr>
                 <pic:blipFill>
                   <a:blip r:embed="rId1">
@@ -163,33 +252,22 @@
                       </a:ext>
                     </a:extLst>
                   </a:blip>
-                  <a:srcRect/>
                   <a:stretch>
                     <a:fillRect/>
                   </a:stretch>
                 </pic:blipFill>
-                <pic:spPr bwMode="auto">
+                <pic:spPr>
                   <a:xfrm>
                     <a:off x="0" y="0"/>
-                    <a:ext cx="3792855" cy="370840"/>
+                    <a:ext cx="4038600" cy="400840"/>
                   </a:xfrm>
                   <a:prstGeom prst="rect">
                     <a:avLst/>
                   </a:prstGeom>
-                  <a:noFill/>
-                  <a:ln>
-                    <a:noFill/>
-                  </a:ln>
                 </pic:spPr>
               </pic:pic>
             </a:graphicData>
           </a:graphic>
-          <wp14:sizeRelH relativeFrom="margin">
-            <wp14:pctWidth>0</wp14:pctWidth>
-          </wp14:sizeRelH>
-          <wp14:sizeRelV relativeFrom="margin">
-            <wp14:pctHeight>0</wp14:pctHeight>
-          </wp14:sizeRelV>
         </wp:anchor>
       </w:drawing>
     </w:r>
@@ -230,16 +308,6 @@
       <w:t>Año del Bicentenario, de la consolidación de nuestra Independencia, y de la conmemoración de las heroicas batallas de Junín y Ayacucho</w:t>
     </w:r>
   </w:p>
-  <w:p>
-    <w:pPr>
-      <w:pStyle w:val="Encabezado"/>
-    </w:pPr>
-  </w:p>
-</w:hdr>
-</file>
-
-<file path=word/header3.xml><?xml version="1.0" encoding="utf-8"?>
-<w:hdr xmlns:wpc="http://schemas.microsoft.com/office/word/2010/wordprocessingCanvas" xmlns:cx="http://schemas.microsoft.com/office/drawing/2014/chartex" xmlns:cx1="http://schemas.microsoft.com/office/drawing/2015/9/8/chartex" xmlns:cx2="http://schemas.microsoft.com/office/drawing/2015/10/21/chartex" xmlns:cx3="http://schemas.microsoft.com/office/drawing/2016/5/9/chartex" xmlns:cx4="http://schemas.microsoft.com/office/drawing/2016/5/10/chartex" xmlns:cx5="http://schemas.microsoft.com/office/drawing/2016/5/11/chartex" xmlns:cx6="http://schemas.microsoft.com/office/drawing/2016/5/12/chartex" xmlns:cx7="http://schemas.microsoft.com/office/drawing/2016/5/13/chartex" xmlns:cx8="http://schemas.microsoft.com/office/drawing/2016/5/14/chartex" xmlns:mc="http://schemas.openxmlformats.org/markup-compatibility/2006" xmlns:aink="http://schemas.microsoft.com/office/drawing/2016/ink" xmlns:am3d="http://schemas.microsoft.com/office/drawing/2017/model3d" xmlns:o="urn:schemas-microsoft-com:office:office" xmlns:oel="http://schemas.microsoft.com/office/2019/extlst" xmlns:r="http://schemas.openxmlformats.org/officeDocument/2006/relationships" xmlns:m="http://schemas.openxmlformats.org/officeDocument/2006/math" xmlns:v="urn:schemas-microsoft-com:vml" xmlns:wp14="http://schemas.microsoft.com/office/word/2010/wordprocessingDrawing" xmlns:wp="http://schemas.openxmlformats.org/drawingml/2006/wordprocessingDrawing" xmlns:w10="urn:schemas-microsoft-com:office:word" xmlns:w="http://schemas.openxmlformats.org/wordprocessingml/2006/main" xmlns:w14="http://schemas.microsoft.com/office/word/2010/wordml" xmlns:w15="http://schemas.microsoft.com/office/word/2012/wordml" xmlns:w16cex="http://schemas.microsoft.com/office/word/2018/wordml/cex" xmlns:w16cid="http://schemas.microsoft.com/office/word/2016/wordml/cid" xmlns:w16="http://schemas.microsoft.com/office/word/2018/wordml" xmlns:w16du="http://schemas.microsoft.com/office/word/2023/wordml/word16du" xmlns:w16sdtdh="http://schemas.microsoft.com/office/word/2020/wordml/sdtdatahash" xmlns:w16se="http://schemas.microsoft.com/office/word/2015/wordml/symex" xmlns:wpg="http://schemas.microsoft.com/office/word/2010/wordprocessingGroup" xmlns:wpi="http://schemas.microsoft.com/office/word/2010/wordprocessingInk" xmlns:wne="http://schemas.microsoft.com/office/word/2006/wordml" xmlns:wps="http://schemas.microsoft.com/office/word/2010/wordprocessingShape" mc:Ignorable="w14 w15 w16se w16cid w16 w16cex w16sdtdh w16du wp14">
   <w:p>
     <w:pPr>
       <w:pStyle w:val="Encabezado"/>

</xml_diff>